<commit_message>
Comentaris afegits, es permet l'expansió de la finestra, fitxers del lab de python
</commit_message>
<xml_diff>
--- a/Sin título Documento de Word.docx
+++ b/Sin título Documento de Word.docx
@@ -9,6 +9,27 @@
       </w:pPr>
       <w:r>
         <w:rPr/>
+        <w:t>Informació externa sobre el tkFileDialog</w:t>
+      </w:r>
+    </w:p>
+    <w:p>
+      <w:pPr>
+        <w:pStyle w:val="Normal"/>
+        <w:rPr/>
+      </w:pPr>
+      <w:r>
+        <w:rPr/>
+        <w:t>http://tkinter.unpythonic.net/wiki/tkFileDialog</w:t>
+      </w:r>
+    </w:p>
+    <w:p>
+      <w:pPr>
+        <w:pStyle w:val="Normal"/>
+        <w:rPr/>
+      </w:pPr>
+      <w:r>
+        <w:rPr/>
+        <w:t>http://stackoverflow.com/questions/9319317/quick-and-easy-file-dialog-in-python</w:t>
       </w:r>
     </w:p>
     <w:sectPr>
@@ -18,6 +39,7 @@
       <w:pgNumType w:fmt="decimal"/>
       <w:formProt w:val="false"/>
       <w:textDirection w:val="lrTb"/>
+      <w:docGrid w:type="default" w:linePitch="240" w:charSpace="4294961151"/>
     </w:sectPr>
   </w:body>
 </w:document>
@@ -29,15 +51,12 @@
     <w:rPrDefault>
       <w:rPr>
         <w:rFonts w:ascii="Liberation Serif" w:hAnsi="Liberation Serif" w:eastAsia="Noto Sans CJK SC Regular" w:cs="FreeSans"/>
-        <w:sz w:val="24"/>
         <w:szCs w:val="24"/>
         <w:lang w:val="es-ES" w:eastAsia="zh-CN" w:bidi="hi-IN"/>
       </w:rPr>
     </w:rPrDefault>
     <w:pPrDefault>
-      <w:pPr>
-        <w:widowControl/>
-      </w:pPr>
+      <w:pPr/>
     </w:pPrDefault>
   </w:docDefaults>
   <w:style w:type="paragraph" w:styleId="Normal">
@@ -45,14 +64,13 @@
     <w:qFormat/>
     <w:pPr>
       <w:widowControl/>
-      <w:kinsoku w:val="true"/>
-      <w:overflowPunct w:val="true"/>
-      <w:autoSpaceDE w:val="true"/>
+      <w:overflowPunct w:val="false"/>
       <w:bidi w:val="0"/>
+      <w:jc w:val="left"/>
     </w:pPr>
     <w:rPr>
       <w:rFonts w:ascii="Liberation Serif" w:hAnsi="Liberation Serif" w:eastAsia="Noto Sans CJK SC Regular" w:cs="FreeSans"/>
-      <w:color w:val="auto"/>
+      <w:color w:val="00000A"/>
       <w:sz w:val="24"/>
       <w:szCs w:val="24"/>
       <w:lang w:val="es-ES" w:eastAsia="zh-CN" w:bidi="hi-IN"/>

</xml_diff>

<commit_message>
Funció d'escollit directori, funció d'obrir script, run script en proces
</commit_message>
<xml_diff>
--- a/Sin título Documento de Word.docx
+++ b/Sin título Documento de Word.docx
@@ -27,9 +27,75 @@
         <w:pStyle w:val="Normal"/>
         <w:rPr/>
       </w:pPr>
-      <w:r>
-        <w:rPr/>
-        <w:t>http://stackoverflow.com/questions/9319317/quick-and-easy-file-dialog-in-python</w:t>
+      <w:hyperlink r:id="rId2">
+        <w:r>
+          <w:rPr>
+            <w:rStyle w:val="EnlacedeInternet"/>
+          </w:rPr>
+          <w:t>http://stackoverflow.com/questions/9319317/quick-and-easy-file-dialog-in-python</w:t>
+        </w:r>
+      </w:hyperlink>
+    </w:p>
+    <w:p>
+      <w:pPr>
+        <w:pStyle w:val="Normal"/>
+        <w:rPr/>
+      </w:pPr>
+      <w:r>
+        <w:rPr/>
+      </w:r>
+    </w:p>
+    <w:p>
+      <w:pPr>
+        <w:pStyle w:val="Normal"/>
+        <w:rPr/>
+      </w:pPr>
+      <w:r>
+        <w:rPr/>
+        <w:t>tkfile dialog</w:t>
+      </w:r>
+    </w:p>
+    <w:p>
+      <w:pPr>
+        <w:pStyle w:val="Normal"/>
+        <w:rPr/>
+      </w:pPr>
+      <w:hyperlink r:id="rId3">
+        <w:r>
+          <w:rPr>
+            <w:rStyle w:val="EnlacedeInternet"/>
+          </w:rPr>
+          <w:t>http://tkinter.unpythonic.net/wiki/tkFileDialog</w:t>
+        </w:r>
+      </w:hyperlink>
+    </w:p>
+    <w:p>
+      <w:pPr>
+        <w:pStyle w:val="Normal"/>
+        <w:rPr/>
+      </w:pPr>
+      <w:r>
+        <w:rPr/>
+      </w:r>
+    </w:p>
+    <w:p>
+      <w:pPr>
+        <w:pStyle w:val="Normal"/>
+        <w:rPr/>
+      </w:pPr>
+      <w:r>
+        <w:rPr/>
+        <w:t>text</w:t>
+      </w:r>
+    </w:p>
+    <w:p>
+      <w:pPr>
+        <w:pStyle w:val="Normal"/>
+        <w:rPr/>
+      </w:pPr>
+      <w:r>
+        <w:rPr/>
+        <w:t>https://www.tutorialspoint.com/python/tk_text.htm</w:t>
       </w:r>
     </w:p>
     <w:sectPr>
@@ -51,6 +117,7 @@
     <w:rPrDefault>
       <w:rPr>
         <w:rFonts w:ascii="Liberation Serif" w:hAnsi="Liberation Serif" w:eastAsia="Noto Sans CJK SC Regular" w:cs="FreeSans"/>
+        <w:sz w:val="20"/>
         <w:szCs w:val="24"/>
         <w:lang w:val="es-ES" w:eastAsia="zh-CN" w:bidi="hi-IN"/>
       </w:rPr>
@@ -76,6 +143,14 @@
       <w:lang w:val="es-ES" w:eastAsia="zh-CN" w:bidi="hi-IN"/>
     </w:rPr>
   </w:style>
+  <w:style w:type="character" w:styleId="EnlacedeInternet">
+    <w:name w:val="Enlace de Internet"/>
+    <w:rPr>
+      <w:color w:val="000080"/>
+      <w:u w:val="single"/>
+      <w:lang w:val="zxx" w:eastAsia="zxx" w:bidi="zxx"/>
+    </w:rPr>
+  </w:style>
   <w:style w:type="paragraph" w:styleId="Encabezado">
     <w:name w:val="Encabezado"/>
     <w:basedOn w:val="Normal"/>

</xml_diff>